<commit_message>
descw-1219 add styling and footer to tab 25 report
</commit_message>
<xml_diff>
--- a/backend/reports/docx/Tab_25_rpt_PA_LessonsLearnedbyCategory.docx
+++ b/backend/reports/docx/Tab_25_rpt_PA_LessonsLearnedbyCategory.docx
@@ -2,7 +2,13 @@
 <file path=word/document.xml><?xml version="1.0" encoding="utf-8"?>
 <w:document xmlns:wpc="http://schemas.microsoft.com/office/word/2010/wordprocessingCanvas" xmlns:cx="http://schemas.microsoft.com/office/drawing/2014/chartex" xmlns:cx1="http://schemas.microsoft.com/office/drawing/2015/9/8/chartex" xmlns:cx2="http://schemas.microsoft.com/office/drawing/2015/10/21/chartex" xmlns:cx3="http://schemas.microsoft.com/office/drawing/2016/5/9/chartex" xmlns:cx4="http://schemas.microsoft.com/office/drawing/2016/5/10/chartex" xmlns:cx5="http://schemas.microsoft.com/office/drawing/2016/5/11/chartex" xmlns:cx6="http://schemas.microsoft.com/office/drawing/2016/5/12/chartex" xmlns:cx7="http://schemas.microsoft.com/office/drawing/2016/5/13/chartex" xmlns:cx8="http://schemas.microsoft.com/office/drawing/2016/5/14/chartex" xmlns:mc="http://schemas.openxmlformats.org/markup-compatibility/2006" xmlns:aink="http://schemas.microsoft.com/office/drawing/2016/ink" xmlns:am3d="http://schemas.microsoft.com/office/drawing/2017/model3d" xmlns:o="urn:schemas-microsoft-com:office:office" xmlns:oel="http://schemas.microsoft.com/office/2019/extlst" xmlns:r="http://schemas.openxmlformats.org/officeDocument/2006/relationships" xmlns:m="http://schemas.openxmlformats.org/officeDocument/2006/math" xmlns:v="urn:schemas-microsoft-com:vml" xmlns:wp14="http://schemas.microsoft.com/office/word/2010/wordprocessingDrawing" xmlns:wp="http://schemas.openxmlformats.org/drawingml/2006/wordprocessingDrawing" xmlns:w10="urn:schemas-microsoft-com:office:word" xmlns:w="http://schemas.openxmlformats.org/wordprocessingml/2006/main" xmlns:w14="http://schemas.microsoft.com/office/word/2010/wordml" xmlns:w15="http://schemas.microsoft.com/office/word/2012/wordml" xmlns:w16cex="http://schemas.microsoft.com/office/word/2018/wordml/cex" xmlns:w16cid="http://schemas.microsoft.com/office/word/2016/wordml/cid" xmlns:w16="http://schemas.microsoft.com/office/word/2018/wordml" xmlns:w16sdtdh="http://schemas.microsoft.com/office/word/2020/wordml/sdtdatahash" xmlns:w16se="http://schemas.microsoft.com/office/word/2015/wordml/symex" xmlns:wpg="http://schemas.microsoft.com/office/word/2010/wordprocessingGroup" xmlns:wpi="http://schemas.microsoft.com/office/word/2010/wordprocessingInk" xmlns:wne="http://schemas.microsoft.com/office/word/2006/wordml" xmlns:wps="http://schemas.microsoft.com/office/word/2010/wordprocessingShape" mc:Ignorable="w14 w15 w16se w16cid w16 w16cex w16sdtdh wp14">
   <w:body>
-    <w:p/>
+    <w:p>
+      <w:pPr>
+        <w:rPr>
+          <w:rFonts w:ascii="BC Sans" w:hAnsi="BC Sans"/>
+        </w:rPr>
+      </w:pPr>
+    </w:p>
     <w:tbl>
       <w:tblPr>
         <w:tblStyle w:val="TableGrid"/>
@@ -33,31 +39,47 @@
       </w:tblGrid>
       <w:tr>
         <w:trPr>
-          <w:trHeight w:val="717"/>
+          <w:trHeight w:val="964"/>
         </w:trPr>
         <w:tc>
           <w:tcPr>
             <w:tcW w:w="1656" w:type="pct"/>
             <w:gridSpan w:val="3"/>
-            <w:shd w:val="clear" w:color="auto" w:fill="BDD6EE" w:themeFill="accent5" w:themeFillTint="66"/>
+            <w:shd w:val="clear" w:color="auto" w:fill="003365"/>
+            <w:vAlign w:val="center"/>
           </w:tcPr>
           <w:p>
             <w:pPr>
               <w:pStyle w:val="BodyText"/>
               <w:rPr>
-                <w:rFonts w:ascii="Times New Roman"/>
-                <w:color w:val="00B0F0"/>
+                <w:rFonts w:ascii="BC Sans" w:hAnsi="BC Sans"/>
               </w:rPr>
             </w:pPr>
             <w:r>
               <w:rPr>
-                <w:noProof/>
+                <w:rFonts w:ascii="BC Sans" w:hAnsi="BC Sans"/>
+                <w:noProof/>
+                <w14:ligatures w14:val="standardContextual"/>
               </w:rPr>
               <w:drawing>
-                <wp:inline distT="0" distB="0" distL="0" distR="0" wp14:anchorId="0B674C9E" wp14:editId="14F2F59C">
-                  <wp:extent cx="572770" cy="518160"/>
+                <wp:anchor distT="0" distB="0" distL="114300" distR="114300" simplePos="0" relativeHeight="251659264" behindDoc="0" locked="0" layoutInCell="1" allowOverlap="1" wp14:anchorId="3465E60B" wp14:editId="26597477">
+                  <wp:simplePos x="0" y="0"/>
+                  <wp:positionH relativeFrom="column">
+                    <wp:posOffset>0</wp:posOffset>
+                  </wp:positionH>
+                  <wp:positionV relativeFrom="paragraph">
+                    <wp:posOffset>82941</wp:posOffset>
+                  </wp:positionV>
+                  <wp:extent cx="1616400" cy="457200"/>
                   <wp:effectExtent l="0" t="0" r="0" b="0"/>
-                  <wp:docPr id="11" name="Picture 11" descr="Logo, company name&#10;&#10;Description automatically generated"/>
+                  <wp:wrapNone/>
+                  <wp:docPr id="623284158" name="Graphic 623284158">
+                    <a:extLst xmlns:a="http://schemas.openxmlformats.org/drawingml/2006/main">
+                      <a:ext uri="{FF2B5EF4-FFF2-40B4-BE49-F238E27FC236}">
+                        <a16:creationId xmlns:a16="http://schemas.microsoft.com/office/drawing/2014/main" id="{CD3FB7DC-2494-89FE-0AC0-2E0678523FE8}"/>
+                      </a:ext>
+                    </a:extLst>
+                  </wp:docPr>
                   <wp:cNvGraphicFramePr>
                     <a:graphicFrameLocks xmlns:a="http://schemas.openxmlformats.org/drawingml/2006/main" noChangeAspect="1"/>
                   </wp:cNvGraphicFramePr>
@@ -65,13 +87,28 @@
                     <a:graphicData uri="http://schemas.openxmlformats.org/drawingml/2006/picture">
                       <pic:pic xmlns:pic="http://schemas.openxmlformats.org/drawingml/2006/picture">
                         <pic:nvPicPr>
-                          <pic:cNvPr id="11" name="Picture 11" descr="Logo, company name&#10;&#10;Description automatically generated"/>
+                          <pic:cNvPr id="4" name="Graphic 3">
+                            <a:extLst>
+                              <a:ext uri="{FF2B5EF4-FFF2-40B4-BE49-F238E27FC236}">
+                                <a16:creationId xmlns:a16="http://schemas.microsoft.com/office/drawing/2014/main" id="{CD3FB7DC-2494-89FE-0AC0-2E0678523FE8}"/>
+                              </a:ext>
+                            </a:extLst>
+                          </pic:cNvPr>
                           <pic:cNvPicPr>
                             <a:picLocks noChangeAspect="1"/>
                           </pic:cNvPicPr>
                         </pic:nvPicPr>
                         <pic:blipFill>
-                          <a:blip r:embed="rId7" cstate="print"/>
+                          <a:blip r:embed="rId7">
+                            <a:extLst>
+                              <a:ext uri="{28A0092B-C50C-407E-A947-70E740481C1C}">
+                                <a14:useLocalDpi xmlns:a14="http://schemas.microsoft.com/office/drawing/2010/main" val="0"/>
+                              </a:ext>
+                              <a:ext uri="{96DAC541-7B7A-43D3-8B79-37D633B846F1}">
+                                <asvg:svgBlip xmlns:asvg="http://schemas.microsoft.com/office/drawing/2016/SVG/main" r:embed="rId8"/>
+                              </a:ext>
+                            </a:extLst>
+                          </a:blip>
                           <a:stretch>
                             <a:fillRect/>
                           </a:stretch>
@@ -79,7 +116,7 @@
                         <pic:spPr>
                           <a:xfrm>
                             <a:off x="0" y="0"/>
-                            <a:ext cx="572770" cy="518160"/>
+                            <a:ext cx="1616400" cy="457200"/>
                           </a:xfrm>
                           <a:prstGeom prst="rect">
                             <a:avLst/>
@@ -88,7 +125,13 @@
                       </pic:pic>
                     </a:graphicData>
                   </a:graphic>
-                </wp:inline>
+                  <wp14:sizeRelH relativeFrom="margin">
+                    <wp14:pctWidth>0</wp14:pctWidth>
+                  </wp14:sizeRelH>
+                  <wp14:sizeRelV relativeFrom="margin">
+                    <wp14:pctHeight>0</wp14:pctHeight>
+                  </wp14:sizeRelV>
+                </wp:anchor>
               </w:drawing>
             </w:r>
           </w:p>
@@ -97,38 +140,27 @@
           <w:tcPr>
             <w:tcW w:w="3344" w:type="pct"/>
             <w:gridSpan w:val="4"/>
-            <w:shd w:val="clear" w:color="auto" w:fill="BDD6EE" w:themeFill="accent5" w:themeFillTint="66"/>
+            <w:shd w:val="clear" w:color="auto" w:fill="003365"/>
+            <w:vAlign w:val="center"/>
           </w:tcPr>
           <w:p>
             <w:pPr>
               <w:spacing w:before="18"/>
               <w:ind w:right="205"/>
-              <w:jc w:val="right"/>
-              <w:rPr>
+              <w:jc w:val="center"/>
+              <w:rPr>
+                <w:rFonts w:ascii="BC Sans" w:hAnsi="BC Sans"/>
                 <w:b/>
                 <w:sz w:val="36"/>
               </w:rPr>
             </w:pPr>
             <w:r>
               <w:rPr>
+                <w:rFonts w:ascii="BC Sans" w:hAnsi="BC Sans"/>
                 <w:b/>
                 <w:sz w:val="36"/>
               </w:rPr>
-              <w:t xml:space="preserve">    </w:t>
-            </w:r>
-            <w:r>
-              <w:rPr>
-                <w:b/>
-                <w:sz w:val="36"/>
-              </w:rPr>
               <w:t>Lessons Learned by Category</w:t>
-            </w:r>
-            <w:r>
-              <w:rPr>
-                <w:b/>
-                <w:sz w:val="36"/>
-              </w:rPr>
-              <w:t xml:space="preserve"> </w:t>
             </w:r>
           </w:p>
           <w:p>
@@ -136,7 +168,7 @@
               <w:pStyle w:val="BodyText"/>
               <w:jc w:val="center"/>
               <w:rPr>
-                <w:rFonts w:asciiTheme="minorHAnsi" w:hAnsiTheme="minorHAnsi" w:cstheme="minorHAnsi"/>
+                <w:rFonts w:ascii="BC Sans" w:hAnsi="BC Sans" w:cstheme="minorHAnsi"/>
                 <w:b/>
                 <w:bCs/>
                 <w:noProof/>
@@ -146,26 +178,17 @@
             </w:pPr>
             <w:r>
               <w:rPr>
-                <w:noProof/>
-                <w:color w:val="595959" w:themeColor="text1" w:themeTint="A6"/>
-                <w:sz w:val="18"/>
-                <w:szCs w:val="18"/>
-              </w:rPr>
-              <w:t xml:space="preserve">                                                                                                                      </w:t>
-            </w:r>
-            <w:r>
-              <w:rPr>
-                <w:noProof/>
-                <w:color w:val="595959" w:themeColor="text1" w:themeTint="A6"/>
-                <w:sz w:val="18"/>
-                <w:szCs w:val="18"/>
-              </w:rPr>
-              <w:t xml:space="preserve">                 </w:t>
-            </w:r>
-            <w:r>
-              <w:rPr>
-                <w:noProof/>
-                <w:color w:val="595959" w:themeColor="text1" w:themeTint="A6"/>
+                <w:rFonts w:ascii="BC Sans" w:hAnsi="BC Sans"/>
+                <w:noProof/>
+                <w:sz w:val="18"/>
+                <w:szCs w:val="18"/>
+              </w:rPr>
+              <w:t xml:space="preserve">Fiscal Year: </w:t>
+            </w:r>
+            <w:r>
+              <w:rPr>
+                <w:rFonts w:ascii="BC Sans" w:hAnsi="BC Sans"/>
+                <w:noProof/>
                 <w:sz w:val="18"/>
                 <w:szCs w:val="18"/>
               </w:rPr>
@@ -173,26 +196,8 @@
             </w:r>
             <w:r>
               <w:rPr>
-                <w:noProof/>
-                <w:color w:val="595959" w:themeColor="text1" w:themeTint="A6"/>
-                <w:sz w:val="18"/>
-                <w:szCs w:val="18"/>
-              </w:rPr>
-              <w:t xml:space="preserve">Fiscal Year: </w:t>
-            </w:r>
-            <w:r>
-              <w:rPr>
-                <w:noProof/>
-                <w:color w:val="595959" w:themeColor="text1" w:themeTint="A6"/>
-                <w:sz w:val="18"/>
-                <w:szCs w:val="18"/>
-              </w:rPr>
-              <w:t xml:space="preserve"> </w:t>
-            </w:r>
-            <w:r>
-              <w:rPr>
-                <w:noProof/>
-                <w:color w:val="595959" w:themeColor="text1" w:themeTint="A6"/>
+                <w:rFonts w:ascii="BC Sans" w:hAnsi="BC Sans"/>
+                <w:noProof/>
                 <w:sz w:val="18"/>
                 <w:szCs w:val="18"/>
               </w:rPr>
@@ -200,8 +205,8 @@
             </w:r>
             <w:r>
               <w:rPr>
-                <w:noProof/>
-                <w:color w:val="595959" w:themeColor="text1" w:themeTint="A6"/>
+                <w:rFonts w:ascii="BC Sans" w:hAnsi="BC Sans"/>
+                <w:noProof/>
                 <w:sz w:val="18"/>
                 <w:szCs w:val="18"/>
               </w:rPr>
@@ -209,26 +214,17 @@
             </w:r>
             <w:r>
               <w:rPr>
-                <w:noProof/>
-                <w:color w:val="595959" w:themeColor="text1" w:themeTint="A6"/>
-                <w:sz w:val="18"/>
-                <w:szCs w:val="18"/>
-              </w:rPr>
-              <w:t>].</w:t>
-            </w:r>
-            <w:r>
-              <w:rPr>
-                <w:noProof/>
-                <w:color w:val="595959" w:themeColor="text1" w:themeTint="A6"/>
-                <w:sz w:val="18"/>
-                <w:szCs w:val="18"/>
-              </w:rPr>
-              <w:t>fiscal</w:t>
-            </w:r>
-            <w:r>
-              <w:rPr>
-                <w:noProof/>
-                <w:color w:val="595959" w:themeColor="text1" w:themeTint="A6"/>
+                <w:rFonts w:ascii="BC Sans" w:hAnsi="BC Sans"/>
+                <w:noProof/>
+                <w:sz w:val="18"/>
+                <w:szCs w:val="18"/>
+              </w:rPr>
+              <w:t>].fiscal</w:t>
+            </w:r>
+            <w:r>
+              <w:rPr>
+                <w:rFonts w:ascii="BC Sans" w:hAnsi="BC Sans"/>
+                <w:noProof/>
                 <w:sz w:val="18"/>
                 <w:szCs w:val="18"/>
               </w:rPr>
@@ -236,8 +232,8 @@
             </w:r>
             <w:r>
               <w:rPr>
-                <w:noProof/>
-                <w:color w:val="595959" w:themeColor="text1" w:themeTint="A6"/>
+                <w:rFonts w:ascii="BC Sans" w:hAnsi="BC Sans"/>
+                <w:noProof/>
                 <w:sz w:val="18"/>
                 <w:szCs w:val="18"/>
               </w:rPr>
@@ -269,7 +265,7 @@
           <w:p>
             <w:pPr>
               <w:rPr>
-                <w:rFonts w:asciiTheme="minorHAnsi" w:hAnsiTheme="minorHAnsi" w:cstheme="minorHAnsi"/>
+                <w:rFonts w:ascii="BC Sans" w:hAnsi="BC Sans" w:cstheme="minorHAnsi"/>
                 <w:b/>
                 <w:bCs/>
                 <w:noProof/>
@@ -292,7 +288,7 @@
           <w:p>
             <w:pPr>
               <w:rPr>
-                <w:rFonts w:asciiTheme="minorHAnsi" w:hAnsiTheme="minorHAnsi" w:cstheme="minorHAnsi"/>
+                <w:rFonts w:ascii="BC Sans" w:hAnsi="BC Sans" w:cstheme="minorHAnsi"/>
                 <w:b/>
                 <w:bCs/>
                 <w:noProof/>
@@ -317,7 +313,7 @@
             <w:pPr>
               <w:spacing w:line="276" w:lineRule="auto"/>
               <w:rPr>
-                <w:rFonts w:asciiTheme="minorHAnsi" w:hAnsiTheme="minorHAnsi" w:cstheme="minorHAnsi"/>
+                <w:rFonts w:ascii="BC Sans" w:hAnsi="BC Sans" w:cstheme="minorHAnsi"/>
                 <w:b/>
                 <w:bCs/>
                 <w:noProof/>
@@ -328,7 +324,7 @@
             </w:pPr>
             <w:r>
               <w:rPr>
-                <w:rFonts w:asciiTheme="minorHAnsi" w:hAnsiTheme="minorHAnsi" w:cstheme="minorHAnsi"/>
+                <w:rFonts w:ascii="BC Sans" w:hAnsi="BC Sans" w:cstheme="minorHAnsi"/>
                 <w:b/>
                 <w:bCs/>
                 <w:noProof/>
@@ -353,7 +349,7 @@
           <w:p>
             <w:pPr>
               <w:rPr>
-                <w:rFonts w:asciiTheme="minorHAnsi" w:hAnsiTheme="minorHAnsi" w:cstheme="minorHAnsi"/>
+                <w:rFonts w:ascii="BC Sans" w:hAnsi="BC Sans" w:cstheme="minorHAnsi"/>
                 <w:b/>
                 <w:bCs/>
                 <w:noProof/>
@@ -364,7 +360,7 @@
             </w:pPr>
             <w:r>
               <w:rPr>
-                <w:rFonts w:asciiTheme="minorHAnsi" w:hAnsiTheme="minorHAnsi" w:cstheme="minorHAnsi"/>
+                <w:rFonts w:ascii="BC Sans" w:hAnsi="BC Sans" w:cstheme="minorHAnsi"/>
                 <w:b/>
                 <w:bCs/>
                 <w:noProof/>
@@ -389,7 +385,7 @@
           <w:p>
             <w:pPr>
               <w:rPr>
-                <w:rFonts w:asciiTheme="minorHAnsi" w:hAnsiTheme="minorHAnsi" w:cstheme="minorHAnsi"/>
+                <w:rFonts w:ascii="BC Sans" w:hAnsi="BC Sans" w:cstheme="minorHAnsi"/>
                 <w:b/>
                 <w:bCs/>
                 <w:noProof/>
@@ -400,7 +396,7 @@
             </w:pPr>
             <w:r>
               <w:rPr>
-                <w:rFonts w:asciiTheme="minorHAnsi" w:hAnsiTheme="minorHAnsi" w:cstheme="minorHAnsi"/>
+                <w:rFonts w:ascii="BC Sans" w:hAnsi="BC Sans" w:cstheme="minorHAnsi"/>
                 <w:b/>
                 <w:bCs/>
                 <w:noProof/>
@@ -426,7 +422,7 @@
           <w:p>
             <w:pPr>
               <w:rPr>
-                <w:rFonts w:asciiTheme="minorHAnsi" w:hAnsiTheme="minorHAnsi" w:cstheme="minorHAnsi"/>
+                <w:rFonts w:ascii="BC Sans" w:hAnsi="BC Sans" w:cstheme="minorHAnsi"/>
                 <w:b/>
                 <w:bCs/>
                 <w:noProof/>
@@ -437,7 +433,7 @@
             </w:pPr>
             <w:r>
               <w:rPr>
-                <w:rFonts w:asciiTheme="minorHAnsi" w:hAnsiTheme="minorHAnsi" w:cstheme="minorHAnsi"/>
+                <w:rFonts w:ascii="BC Sans" w:hAnsi="BC Sans" w:cstheme="minorHAnsi"/>
                 <w:b/>
                 <w:bCs/>
                 <w:noProof/>
@@ -465,6 +461,7 @@
           <w:p>
             <w:pPr>
               <w:rPr>
+                <w:rFonts w:ascii="BC Sans" w:hAnsi="BC Sans"/>
                 <w:noProof/>
                 <w:color w:val="595959" w:themeColor="text1" w:themeTint="A6"/>
                 <w:sz w:val="18"/>
@@ -473,6 +470,7 @@
             </w:pPr>
             <w:r>
               <w:rPr>
+                <w:rFonts w:ascii="BC Sans" w:hAnsi="BC Sans"/>
                 <w:noProof/>
                 <w:color w:val="595959" w:themeColor="text1" w:themeTint="A6"/>
                 <w:sz w:val="18"/>
@@ -490,6 +488,7 @@
           <w:p>
             <w:pPr>
               <w:rPr>
+                <w:rFonts w:ascii="BC Sans" w:hAnsi="BC Sans"/>
                 <w:noProof/>
                 <w:color w:val="595959" w:themeColor="text1" w:themeTint="A6"/>
                 <w:sz w:val="18"/>
@@ -498,30 +497,13 @@
             </w:pPr>
             <w:r>
               <w:rPr>
-                <w:noProof/>
-                <w:color w:val="595959" w:themeColor="text1" w:themeTint="A6"/>
-                <w:sz w:val="18"/>
-                <w:szCs w:val="18"/>
-              </w:rPr>
-              <w:t>{d.lessonsLearnedByCategory[i].project_</w:t>
-            </w:r>
-            <w:r>
-              <w:rPr>
-                <w:noProof/>
-                <w:color w:val="595959" w:themeColor="text1" w:themeTint="A6"/>
-                <w:sz w:val="18"/>
-                <w:szCs w:val="18"/>
-              </w:rPr>
-              <w:t>name</w:t>
-            </w:r>
-            <w:r>
-              <w:rPr>
-                <w:noProof/>
-                <w:color w:val="595959" w:themeColor="text1" w:themeTint="A6"/>
-                <w:sz w:val="18"/>
-                <w:szCs w:val="18"/>
-              </w:rPr>
-              <w:t xml:space="preserve"> }</w:t>
+                <w:rFonts w:ascii="BC Sans" w:hAnsi="BC Sans"/>
+                <w:noProof/>
+                <w:color w:val="595959" w:themeColor="text1" w:themeTint="A6"/>
+                <w:sz w:val="18"/>
+                <w:szCs w:val="18"/>
+              </w:rPr>
+              <w:t>{d.lessonsLearnedByCategory[i].project_name }</w:t>
             </w:r>
           </w:p>
         </w:tc>
@@ -533,6 +515,7 @@
           <w:p>
             <w:pPr>
               <w:rPr>
+                <w:rFonts w:ascii="BC Sans" w:hAnsi="BC Sans"/>
                 <w:noProof/>
                 <w:color w:val="595959" w:themeColor="text1" w:themeTint="A6"/>
                 <w:sz w:val="18"/>
@@ -541,30 +524,13 @@
             </w:pPr>
             <w:r>
               <w:rPr>
-                <w:noProof/>
-                <w:color w:val="595959" w:themeColor="text1" w:themeTint="A6"/>
-                <w:sz w:val="18"/>
-                <w:szCs w:val="18"/>
-              </w:rPr>
-              <w:t>{d.lessonsLearnedByCategory[i].</w:t>
-            </w:r>
-            <w:r>
-              <w:rPr>
-                <w:noProof/>
-                <w:color w:val="595959" w:themeColor="text1" w:themeTint="A6"/>
-                <w:sz w:val="18"/>
-                <w:szCs w:val="18"/>
-              </w:rPr>
-              <w:t>portfolio_abbrev</w:t>
-            </w:r>
-            <w:r>
-              <w:rPr>
-                <w:noProof/>
-                <w:color w:val="595959" w:themeColor="text1" w:themeTint="A6"/>
-                <w:sz w:val="18"/>
-                <w:szCs w:val="18"/>
-              </w:rPr>
-              <w:t>}</w:t>
+                <w:rFonts w:ascii="BC Sans" w:hAnsi="BC Sans"/>
+                <w:noProof/>
+                <w:color w:val="595959" w:themeColor="text1" w:themeTint="A6"/>
+                <w:sz w:val="18"/>
+                <w:szCs w:val="18"/>
+              </w:rPr>
+              <w:t>{d.lessonsLearnedByCategory[i].portfolio_abbrev}</w:t>
             </w:r>
           </w:p>
         </w:tc>
@@ -579,6 +545,7 @@
           <w:p>
             <w:pPr>
               <w:rPr>
+                <w:rFonts w:ascii="BC Sans" w:hAnsi="BC Sans"/>
                 <w:noProof/>
                 <w:color w:val="595959" w:themeColor="text1" w:themeTint="A6"/>
                 <w:sz w:val="18"/>
@@ -587,30 +554,13 @@
             </w:pPr>
             <w:r>
               <w:rPr>
-                <w:noProof/>
-                <w:color w:val="595959" w:themeColor="text1" w:themeTint="A6"/>
-                <w:sz w:val="18"/>
-                <w:szCs w:val="18"/>
-              </w:rPr>
-              <w:t>{d.lessonsLearnedByCategory[i].</w:t>
-            </w:r>
-            <w:r>
-              <w:rPr>
-                <w:noProof/>
-                <w:color w:val="595959" w:themeColor="text1" w:themeTint="A6"/>
-                <w:sz w:val="18"/>
-                <w:szCs w:val="18"/>
-              </w:rPr>
-              <w:t>lesson_sub_category</w:t>
-            </w:r>
-            <w:r>
-              <w:rPr>
-                <w:noProof/>
-                <w:color w:val="595959" w:themeColor="text1" w:themeTint="A6"/>
-                <w:sz w:val="18"/>
-                <w:szCs w:val="18"/>
-              </w:rPr>
-              <w:t xml:space="preserve"> }</w:t>
+                <w:rFonts w:ascii="BC Sans" w:hAnsi="BC Sans"/>
+                <w:noProof/>
+                <w:color w:val="595959" w:themeColor="text1" w:themeTint="A6"/>
+                <w:sz w:val="18"/>
+                <w:szCs w:val="18"/>
+              </w:rPr>
+              <w:t>{d.lessonsLearnedByCategory[i].lesson_sub_category }</w:t>
             </w:r>
           </w:p>
         </w:tc>
@@ -622,6 +572,7 @@
           <w:p>
             <w:pPr>
               <w:rPr>
+                <w:rFonts w:ascii="BC Sans" w:hAnsi="BC Sans"/>
                 <w:noProof/>
                 <w:color w:val="595959" w:themeColor="text1" w:themeTint="A6"/>
                 <w:sz w:val="18"/>
@@ -630,6 +581,7 @@
             </w:pPr>
             <w:r>
               <w:rPr>
+                <w:rFonts w:ascii="BC Sans" w:hAnsi="BC Sans"/>
                 <w:noProof/>
                 <w:color w:val="595959" w:themeColor="text1" w:themeTint="A6"/>
                 <w:sz w:val="18"/>
@@ -639,21 +591,13 @@
             </w:r>
             <w:r>
               <w:rPr>
-                <w:noProof/>
-                <w:color w:val="595959" w:themeColor="text1" w:themeTint="A6"/>
-                <w:sz w:val="18"/>
-                <w:szCs w:val="18"/>
-              </w:rPr>
-              <w:t>lesson</w:t>
-            </w:r>
-            <w:r>
-              <w:rPr>
-                <w:noProof/>
-                <w:color w:val="595959" w:themeColor="text1" w:themeTint="A6"/>
-                <w:sz w:val="18"/>
-                <w:szCs w:val="18"/>
-              </w:rPr>
-              <w:t>}</w:t>
+                <w:rFonts w:ascii="BC Sans" w:hAnsi="BC Sans"/>
+                <w:noProof/>
+                <w:color w:val="595959" w:themeColor="text1" w:themeTint="A6"/>
+                <w:sz w:val="18"/>
+                <w:szCs w:val="18"/>
+              </w:rPr>
+              <w:t>lesson}</w:t>
             </w:r>
           </w:p>
         </w:tc>
@@ -665,6 +609,7 @@
           <w:p>
             <w:pPr>
               <w:rPr>
+                <w:rFonts w:ascii="BC Sans" w:hAnsi="BC Sans"/>
                 <w:noProof/>
                 <w:color w:val="595959" w:themeColor="text1" w:themeTint="A6"/>
                 <w:sz w:val="18"/>
@@ -673,6 +618,7 @@
             </w:pPr>
             <w:r>
               <w:rPr>
+                <w:rFonts w:ascii="BC Sans" w:hAnsi="BC Sans"/>
                 <w:noProof/>
                 <w:color w:val="595959" w:themeColor="text1" w:themeTint="A6"/>
                 <w:sz w:val="18"/>
@@ -682,6 +628,7 @@
             </w:r>
             <w:r>
               <w:rPr>
+                <w:rFonts w:ascii="BC Sans" w:hAnsi="BC Sans"/>
                 <w:noProof/>
                 <w:color w:val="595959" w:themeColor="text1" w:themeTint="A6"/>
                 <w:sz w:val="18"/>
@@ -691,6 +638,7 @@
             </w:r>
             <w:r>
               <w:rPr>
+                <w:rFonts w:ascii="BC Sans" w:hAnsi="BC Sans"/>
                 <w:noProof/>
                 <w:color w:val="595959" w:themeColor="text1" w:themeTint="A6"/>
                 <w:sz w:val="18"/>
@@ -719,6 +667,7 @@
           <w:p>
             <w:pPr>
               <w:rPr>
+                <w:rFonts w:ascii="BC Sans" w:hAnsi="BC Sans"/>
                 <w:noProof/>
                 <w:color w:val="595959" w:themeColor="text1" w:themeTint="A6"/>
                 <w:sz w:val="18"/>
@@ -727,30 +676,13 @@
             </w:pPr>
             <w:r>
               <w:rPr>
-                <w:noProof/>
-                <w:color w:val="595959" w:themeColor="text1" w:themeTint="A6"/>
-                <w:sz w:val="18"/>
-                <w:szCs w:val="18"/>
-              </w:rPr>
-              <w:t>{d.lessonsLearnedByCategory[i</w:t>
-            </w:r>
-            <w:r>
-              <w:rPr>
-                <w:noProof/>
-                <w:color w:val="595959" w:themeColor="text1" w:themeTint="A6"/>
-                <w:sz w:val="18"/>
-                <w:szCs w:val="18"/>
-              </w:rPr>
-              <w:t>+1</w:t>
-            </w:r>
-            <w:r>
-              <w:rPr>
-                <w:noProof/>
-                <w:color w:val="595959" w:themeColor="text1" w:themeTint="A6"/>
-                <w:sz w:val="18"/>
-                <w:szCs w:val="18"/>
-              </w:rPr>
-              <w:t>].project_number}</w:t>
+                <w:rFonts w:ascii="BC Sans" w:hAnsi="BC Sans"/>
+                <w:noProof/>
+                <w:color w:val="595959" w:themeColor="text1" w:themeTint="A6"/>
+                <w:sz w:val="18"/>
+                <w:szCs w:val="18"/>
+              </w:rPr>
+              <w:t>{d.lessonsLearnedByCategory[i+1].project_number}</w:t>
             </w:r>
           </w:p>
         </w:tc>
@@ -765,6 +697,7 @@
           <w:p>
             <w:pPr>
               <w:rPr>
+                <w:rFonts w:ascii="BC Sans" w:hAnsi="BC Sans"/>
                 <w:noProof/>
                 <w:color w:val="595959" w:themeColor="text1" w:themeTint="A6"/>
                 <w:sz w:val="18"/>
@@ -773,48 +706,13 @@
             </w:pPr>
             <w:r>
               <w:rPr>
-                <w:noProof/>
-                <w:color w:val="595959" w:themeColor="text1" w:themeTint="A6"/>
-                <w:sz w:val="18"/>
-                <w:szCs w:val="18"/>
-              </w:rPr>
-              <w:t>{d.lessonsLearnedByCategory[i</w:t>
-            </w:r>
-            <w:r>
-              <w:rPr>
-                <w:noProof/>
-                <w:color w:val="595959" w:themeColor="text1" w:themeTint="A6"/>
-                <w:sz w:val="18"/>
-                <w:szCs w:val="18"/>
-              </w:rPr>
-              <w:t>+1</w:t>
-            </w:r>
-            <w:r>
-              <w:rPr>
-                <w:noProof/>
-                <w:color w:val="595959" w:themeColor="text1" w:themeTint="A6"/>
-                <w:sz w:val="18"/>
-                <w:szCs w:val="18"/>
-              </w:rPr>
-              <w:t>].project_</w:t>
-            </w:r>
-            <w:r>
-              <w:rPr>
-                <w:noProof/>
-                <w:color w:val="595959" w:themeColor="text1" w:themeTint="A6"/>
-                <w:sz w:val="18"/>
-                <w:szCs w:val="18"/>
-              </w:rPr>
-              <w:t>name</w:t>
-            </w:r>
-            <w:r>
-              <w:rPr>
-                <w:noProof/>
-                <w:color w:val="595959" w:themeColor="text1" w:themeTint="A6"/>
-                <w:sz w:val="18"/>
-                <w:szCs w:val="18"/>
-              </w:rPr>
-              <w:t>}</w:t>
+                <w:rFonts w:ascii="BC Sans" w:hAnsi="BC Sans"/>
+                <w:noProof/>
+                <w:color w:val="595959" w:themeColor="text1" w:themeTint="A6"/>
+                <w:sz w:val="18"/>
+                <w:szCs w:val="18"/>
+              </w:rPr>
+              <w:t>{d.lessonsLearnedByCategory[i+1].project_name}</w:t>
             </w:r>
           </w:p>
         </w:tc>
@@ -829,6 +727,7 @@
           <w:p>
             <w:pPr>
               <w:rPr>
+                <w:rFonts w:ascii="BC Sans" w:hAnsi="BC Sans"/>
                 <w:noProof/>
                 <w:color w:val="595959" w:themeColor="text1" w:themeTint="A6"/>
                 <w:sz w:val="18"/>
@@ -837,48 +736,13 @@
             </w:pPr>
             <w:r>
               <w:rPr>
-                <w:noProof/>
-                <w:color w:val="595959" w:themeColor="text1" w:themeTint="A6"/>
-                <w:sz w:val="18"/>
-                <w:szCs w:val="18"/>
-              </w:rPr>
-              <w:t>{d.lessonsLearnedByCategory[i</w:t>
-            </w:r>
-            <w:r>
-              <w:rPr>
-                <w:noProof/>
-                <w:color w:val="595959" w:themeColor="text1" w:themeTint="A6"/>
-                <w:sz w:val="18"/>
-                <w:szCs w:val="18"/>
-              </w:rPr>
-              <w:t>+1</w:t>
-            </w:r>
-            <w:r>
-              <w:rPr>
-                <w:noProof/>
-                <w:color w:val="595959" w:themeColor="text1" w:themeTint="A6"/>
-                <w:sz w:val="18"/>
-                <w:szCs w:val="18"/>
-              </w:rPr>
-              <w:t>].</w:t>
-            </w:r>
-            <w:r>
-              <w:rPr>
-                <w:noProof/>
-                <w:color w:val="595959" w:themeColor="text1" w:themeTint="A6"/>
-                <w:sz w:val="18"/>
-                <w:szCs w:val="18"/>
-              </w:rPr>
-              <w:t>portfolio_abbrev</w:t>
-            </w:r>
-            <w:r>
-              <w:rPr>
-                <w:noProof/>
-                <w:color w:val="595959" w:themeColor="text1" w:themeTint="A6"/>
-                <w:sz w:val="18"/>
-                <w:szCs w:val="18"/>
-              </w:rPr>
-              <w:t xml:space="preserve"> }</w:t>
+                <w:rFonts w:ascii="BC Sans" w:hAnsi="BC Sans"/>
+                <w:noProof/>
+                <w:color w:val="595959" w:themeColor="text1" w:themeTint="A6"/>
+                <w:sz w:val="18"/>
+                <w:szCs w:val="18"/>
+              </w:rPr>
+              <w:t>{d.lessonsLearnedByCategory[i+1].portfolio_abbrev }</w:t>
             </w:r>
           </w:p>
         </w:tc>
@@ -896,6 +760,7 @@
           <w:p>
             <w:pPr>
               <w:rPr>
+                <w:rFonts w:ascii="BC Sans" w:hAnsi="BC Sans"/>
                 <w:noProof/>
                 <w:color w:val="595959" w:themeColor="text1" w:themeTint="A6"/>
                 <w:sz w:val="18"/>
@@ -904,48 +769,13 @@
             </w:pPr>
             <w:r>
               <w:rPr>
-                <w:noProof/>
-                <w:color w:val="595959" w:themeColor="text1" w:themeTint="A6"/>
-                <w:sz w:val="18"/>
-                <w:szCs w:val="18"/>
-              </w:rPr>
-              <w:t>{d.lessonsLearnedByCategory[i</w:t>
-            </w:r>
-            <w:r>
-              <w:rPr>
-                <w:noProof/>
-                <w:color w:val="595959" w:themeColor="text1" w:themeTint="A6"/>
-                <w:sz w:val="18"/>
-                <w:szCs w:val="18"/>
-              </w:rPr>
-              <w:t>+1</w:t>
-            </w:r>
-            <w:r>
-              <w:rPr>
-                <w:noProof/>
-                <w:color w:val="595959" w:themeColor="text1" w:themeTint="A6"/>
-                <w:sz w:val="18"/>
-                <w:szCs w:val="18"/>
-              </w:rPr>
-              <w:t>].</w:t>
-            </w:r>
-            <w:r>
-              <w:rPr>
-                <w:noProof/>
-                <w:color w:val="595959" w:themeColor="text1" w:themeTint="A6"/>
-                <w:sz w:val="18"/>
-                <w:szCs w:val="18"/>
-              </w:rPr>
-              <w:t>lesson_sub_category</w:t>
-            </w:r>
-            <w:r>
-              <w:rPr>
-                <w:noProof/>
-                <w:color w:val="595959" w:themeColor="text1" w:themeTint="A6"/>
-                <w:sz w:val="18"/>
-                <w:szCs w:val="18"/>
-              </w:rPr>
-              <w:t>}</w:t>
+                <w:rFonts w:ascii="BC Sans" w:hAnsi="BC Sans"/>
+                <w:noProof/>
+                <w:color w:val="595959" w:themeColor="text1" w:themeTint="A6"/>
+                <w:sz w:val="18"/>
+                <w:szCs w:val="18"/>
+              </w:rPr>
+              <w:t>{d.lessonsLearnedByCategory[i+1].lesson_sub_category}</w:t>
             </w:r>
           </w:p>
         </w:tc>
@@ -960,6 +790,7 @@
           <w:p>
             <w:pPr>
               <w:rPr>
+                <w:rFonts w:ascii="BC Sans" w:hAnsi="BC Sans"/>
                 <w:noProof/>
                 <w:color w:val="595959" w:themeColor="text1" w:themeTint="A6"/>
                 <w:sz w:val="18"/>
@@ -968,51 +799,27 @@
             </w:pPr>
             <w:r>
               <w:rPr>
-                <w:noProof/>
-                <w:color w:val="595959" w:themeColor="text1" w:themeTint="A6"/>
-                <w:sz w:val="18"/>
-                <w:szCs w:val="18"/>
-              </w:rPr>
-              <w:t>{d.lessonsLearnedByCategory[i</w:t>
-            </w:r>
-            <w:r>
-              <w:rPr>
-                <w:noProof/>
-                <w:color w:val="595959" w:themeColor="text1" w:themeTint="A6"/>
-                <w:sz w:val="18"/>
-                <w:szCs w:val="18"/>
-              </w:rPr>
-              <w:t>+1</w:t>
-            </w:r>
-            <w:r>
-              <w:rPr>
-                <w:noProof/>
-                <w:color w:val="595959" w:themeColor="text1" w:themeTint="A6"/>
-                <w:sz w:val="18"/>
-                <w:szCs w:val="18"/>
-              </w:rPr>
-              <w:t>].</w:t>
-            </w:r>
-            <w:r>
-              <w:rPr>
-                <w:noProof/>
-                <w:color w:val="595959" w:themeColor="text1" w:themeTint="A6"/>
-                <w:sz w:val="18"/>
-                <w:szCs w:val="18"/>
-              </w:rPr>
-              <w:t>lesso</w:t>
-            </w:r>
-            <w:r>
-              <w:rPr>
-                <w:noProof/>
-                <w:color w:val="595959" w:themeColor="text1" w:themeTint="A6"/>
-                <w:sz w:val="18"/>
-                <w:szCs w:val="18"/>
-              </w:rPr>
-              <w:t>n</w:t>
-            </w:r>
-            <w:r>
-              <w:rPr>
+                <w:rFonts w:ascii="BC Sans" w:hAnsi="BC Sans"/>
+                <w:noProof/>
+                <w:color w:val="595959" w:themeColor="text1" w:themeTint="A6"/>
+                <w:sz w:val="18"/>
+                <w:szCs w:val="18"/>
+              </w:rPr>
+              <w:t>{d.lessonsLearnedByCategory[i+1].</w:t>
+            </w:r>
+            <w:r>
+              <w:rPr>
+                <w:rFonts w:ascii="BC Sans" w:hAnsi="BC Sans"/>
+                <w:noProof/>
+                <w:color w:val="595959" w:themeColor="text1" w:themeTint="A6"/>
+                <w:sz w:val="18"/>
+                <w:szCs w:val="18"/>
+              </w:rPr>
+              <w:t>lesson</w:t>
+            </w:r>
+            <w:r>
+              <w:rPr>
+                <w:rFonts w:ascii="BC Sans" w:hAnsi="BC Sans"/>
                 <w:noProof/>
                 <w:color w:val="595959" w:themeColor="text1" w:themeTint="A6"/>
                 <w:sz w:val="18"/>
@@ -1033,6 +840,7 @@
           <w:p>
             <w:pPr>
               <w:rPr>
+                <w:rFonts w:ascii="BC Sans" w:hAnsi="BC Sans"/>
                 <w:noProof/>
                 <w:color w:val="595959" w:themeColor="text1" w:themeTint="A6"/>
                 <w:sz w:val="18"/>
@@ -1041,33 +849,17 @@
             </w:pPr>
             <w:r>
               <w:rPr>
-                <w:noProof/>
-                <w:color w:val="595959" w:themeColor="text1" w:themeTint="A6"/>
-                <w:sz w:val="18"/>
-                <w:szCs w:val="18"/>
-              </w:rPr>
-              <w:t>{d.lessonsLearnedByCategory[i</w:t>
-            </w:r>
-            <w:r>
-              <w:rPr>
-                <w:noProof/>
-                <w:color w:val="595959" w:themeColor="text1" w:themeTint="A6"/>
-                <w:sz w:val="18"/>
-                <w:szCs w:val="18"/>
-              </w:rPr>
-              <w:t>+1</w:t>
-            </w:r>
-            <w:r>
-              <w:rPr>
-                <w:noProof/>
-                <w:color w:val="595959" w:themeColor="text1" w:themeTint="A6"/>
-                <w:sz w:val="18"/>
-                <w:szCs w:val="18"/>
-              </w:rPr>
-              <w:t>].</w:t>
-            </w:r>
-            <w:r>
-              <w:rPr>
+                <w:rFonts w:ascii="BC Sans" w:hAnsi="BC Sans"/>
+                <w:noProof/>
+                <w:color w:val="595959" w:themeColor="text1" w:themeTint="A6"/>
+                <w:sz w:val="18"/>
+                <w:szCs w:val="18"/>
+              </w:rPr>
+              <w:t>{d.lessonsLearnedByCategory[i+1].</w:t>
+            </w:r>
+            <w:r>
+              <w:rPr>
+                <w:rFonts w:ascii="BC Sans" w:hAnsi="BC Sans"/>
                 <w:noProof/>
                 <w:color w:val="595959" w:themeColor="text1" w:themeTint="A6"/>
                 <w:sz w:val="18"/>
@@ -1077,6 +869,7 @@
             </w:r>
             <w:r>
               <w:rPr>
+                <w:rFonts w:ascii="BC Sans" w:hAnsi="BC Sans"/>
                 <w:noProof/>
                 <w:color w:val="595959" w:themeColor="text1" w:themeTint="A6"/>
                 <w:sz w:val="18"/>
@@ -1105,17 +898,21 @@
               <w:spacing w:before="20"/>
               <w:ind w:left="16"/>
               <w:rPr>
+                <w:rFonts w:ascii="BC Sans" w:hAnsi="BC Sans"/>
                 <w:b/>
                 <w:sz w:val="28"/>
                 <w:lang w:val="en-CA"/>
               </w:rPr>
             </w:pPr>
             <w:r>
+              <w:rPr>
+                <w:rFonts w:ascii="BC Sans" w:hAnsi="BC Sans"/>
+              </w:rPr>
               <w:t xml:space="preserve"> </w:t>
             </w:r>
             <w:r>
               <w:rPr>
-                <w:rFonts w:asciiTheme="minorHAnsi" w:hAnsiTheme="minorHAnsi" w:cstheme="minorHAnsi"/>
+                <w:rFonts w:ascii="BC Sans" w:hAnsi="BC Sans" w:cstheme="minorHAnsi"/>
                 <w:b/>
                 <w:bCs/>
                 <w:noProof/>
@@ -1123,37 +920,13 @@
                 <w:sz w:val="28"/>
                 <w:szCs w:val="28"/>
               </w:rPr>
-              <w:t>{d.lessonsLearnedByCategory[i</w:t>
-            </w:r>
-            <w:r>
-              <w:rPr>
-                <w:rFonts w:asciiTheme="minorHAnsi" w:hAnsiTheme="minorHAnsi" w:cstheme="minorHAnsi"/>
-                <w:b/>
-                <w:bCs/>
-                <w:noProof/>
-                <w:color w:val="595959" w:themeColor="text1" w:themeTint="A6"/>
-                <w:sz w:val="28"/>
-                <w:szCs w:val="28"/>
-              </w:rPr>
-              <w:t>+1</w:t>
-            </w:r>
-            <w:r>
-              <w:rPr>
-                <w:rFonts w:asciiTheme="minorHAnsi" w:hAnsiTheme="minorHAnsi" w:cstheme="minorHAnsi"/>
-                <w:b/>
-                <w:bCs/>
-                <w:noProof/>
-                <w:color w:val="595959" w:themeColor="text1" w:themeTint="A6"/>
-                <w:sz w:val="28"/>
-                <w:szCs w:val="28"/>
-              </w:rPr>
-              <w:t>].lesson_category_name}</w:t>
+              <w:t>{d.lessonsLearnedByCategory[i+1].lesson_category_name}</w:t>
             </w:r>
           </w:p>
           <w:p>
             <w:pPr>
               <w:rPr>
-                <w:rFonts w:asciiTheme="minorHAnsi" w:hAnsiTheme="minorHAnsi" w:cstheme="minorHAnsi"/>
+                <w:rFonts w:ascii="BC Sans" w:hAnsi="BC Sans" w:cstheme="minorHAnsi"/>
                 <w:b/>
                 <w:bCs/>
                 <w:noProof/>
@@ -1169,6 +942,7 @@
     <w:p>
       <w:pPr>
         <w:rPr>
+          <w:rFonts w:ascii="BC Sans" w:hAnsi="BC Sans"/>
           <w:b/>
           <w:bCs/>
           <w:color w:val="A5A5A5" w:themeColor="accent3"/>
@@ -1182,16 +956,23 @@
         <w:autoSpaceDN/>
         <w:spacing w:after="160" w:line="259" w:lineRule="auto"/>
         <w:rPr>
+          <w:rFonts w:ascii="BC Sans" w:hAnsi="BC Sans"/>
           <w:b/>
           <w:bCs/>
           <w:color w:val="A5A5A5" w:themeColor="accent3"/>
         </w:rPr>
       </w:pPr>
     </w:p>
-    <w:p/>
+    <w:p>
+      <w:pPr>
+        <w:rPr>
+          <w:rFonts w:ascii="BC Sans" w:hAnsi="BC Sans"/>
+        </w:rPr>
+      </w:pPr>
+    </w:p>
     <w:sectPr>
-      <w:headerReference w:type="default" r:id="rId8"/>
-      <w:footerReference w:type="default" r:id="rId9"/>
+      <w:headerReference w:type="default" r:id="rId9"/>
+      <w:footerReference w:type="default" r:id="rId10"/>
       <w:type w:val="continuous"/>
       <w:pgSz w:w="15850" w:h="12250" w:orient="landscape"/>
       <w:pgMar w:top="360" w:right="280" w:bottom="720" w:left="240" w:header="113" w:footer="720" w:gutter="0"/>
@@ -1225,376 +1006,214 @@
 <w:ftr xmlns:wpc="http://schemas.microsoft.com/office/word/2010/wordprocessingCanvas" xmlns:cx="http://schemas.microsoft.com/office/drawing/2014/chartex" xmlns:cx1="http://schemas.microsoft.com/office/drawing/2015/9/8/chartex" xmlns:cx2="http://schemas.microsoft.com/office/drawing/2015/10/21/chartex" xmlns:cx3="http://schemas.microsoft.com/office/drawing/2016/5/9/chartex" xmlns:cx4="http://schemas.microsoft.com/office/drawing/2016/5/10/chartex" xmlns:cx5="http://schemas.microsoft.com/office/drawing/2016/5/11/chartex" xmlns:cx6="http://schemas.microsoft.com/office/drawing/2016/5/12/chartex" xmlns:cx7="http://schemas.microsoft.com/office/drawing/2016/5/13/chartex" xmlns:cx8="http://schemas.microsoft.com/office/drawing/2016/5/14/chartex" xmlns:mc="http://schemas.openxmlformats.org/markup-compatibility/2006" xmlns:aink="http://schemas.microsoft.com/office/drawing/2016/ink" xmlns:am3d="http://schemas.microsoft.com/office/drawing/2017/model3d" xmlns:o="urn:schemas-microsoft-com:office:office" xmlns:oel="http://schemas.microsoft.com/office/2019/extlst" xmlns:r="http://schemas.openxmlformats.org/officeDocument/2006/relationships" xmlns:m="http://schemas.openxmlformats.org/officeDocument/2006/math" xmlns:v="urn:schemas-microsoft-com:vml" xmlns:wp14="http://schemas.microsoft.com/office/word/2010/wordprocessingDrawing" xmlns:wp="http://schemas.openxmlformats.org/drawingml/2006/wordprocessingDrawing" xmlns:w10="urn:schemas-microsoft-com:office:word" xmlns:w="http://schemas.openxmlformats.org/wordprocessingml/2006/main" xmlns:w14="http://schemas.microsoft.com/office/word/2010/wordml" xmlns:w15="http://schemas.microsoft.com/office/word/2012/wordml" xmlns:w16cex="http://schemas.microsoft.com/office/word/2018/wordml/cex" xmlns:w16cid="http://schemas.microsoft.com/office/word/2016/wordml/cid" xmlns:w16="http://schemas.microsoft.com/office/word/2018/wordml" xmlns:w16sdtdh="http://schemas.microsoft.com/office/word/2020/wordml/sdtdatahash" xmlns:w16se="http://schemas.microsoft.com/office/word/2015/wordml/symex" xmlns:wpg="http://schemas.microsoft.com/office/word/2010/wordprocessingGroup" xmlns:wpi="http://schemas.microsoft.com/office/word/2010/wordprocessingInk" xmlns:wne="http://schemas.microsoft.com/office/word/2006/wordml" xmlns:wps="http://schemas.microsoft.com/office/word/2010/wordprocessingShape" mc:Ignorable="w14 w15 w16se w16cid w16 w16cex w16sdtdh wp14">
   <w:p>
     <w:pPr>
+      <w:pStyle w:val="Footer"/>
+      <w:pBdr>
+        <w:top w:val="single" w:sz="2" w:space="1" w:color="AEAAAA" w:themeColor="background2" w:themeShade="BF"/>
+      </w:pBdr>
+      <w:tabs>
+        <w:tab w:val="clear" w:pos="4680"/>
+        <w:tab w:val="clear" w:pos="9360"/>
+        <w:tab w:val="left" w:pos="0"/>
+        <w:tab w:val="center" w:pos="8222"/>
+        <w:tab w:val="right" w:pos="15168"/>
+        <w:tab w:val="right" w:pos="18720"/>
+      </w:tabs>
+      <w:rPr>
+        <w:sz w:val="20"/>
+        <w:szCs w:val="20"/>
+      </w:rPr>
+    </w:pPr>
+    <w:r>
+      <w:rPr>
+        <w:color w:val="404040"/>
+      </w:rPr>
+      <w:t>rpt_Tab_</w:t>
+    </w:r>
+    <w:r>
+      <w:rPr>
+        <w:color w:val="404040"/>
+      </w:rPr>
+      <w:t>25</w:t>
+    </w:r>
+    <w:r>
+      <w:rPr>
+        <w:color w:val="404040"/>
+      </w:rPr>
+      <w:t>_rpt_P</w:t>
+    </w:r>
+    <w:r>
+      <w:rPr>
+        <w:color w:val="404040"/>
+      </w:rPr>
+      <w:t>A</w:t>
+    </w:r>
+    <w:r>
+      <w:rPr>
+        <w:color w:val="404040"/>
+      </w:rPr>
+      <w:t>_</w:t>
+    </w:r>
+    <w:r>
+      <w:rPr>
+        <w:color w:val="404040"/>
+      </w:rPr>
+      <w:t>LessonsLearnedbyCategory</w:t>
+    </w:r>
+    <w:r>
+      <w:rPr>
+        <w:sz w:val="20"/>
+        <w:szCs w:val="20"/>
+      </w:rPr>
+      <w:tab/>
+    </w:r>
+    <w:r>
+      <w:rPr>
+        <w:sz w:val="20"/>
+        <w:szCs w:val="20"/>
+      </w:rPr>
+      <w:t>Page</w:t>
+    </w:r>
+    <w:r>
+      <w:rPr>
+        <w:b/>
+        <w:bCs/>
+        <w:sz w:val="20"/>
+        <w:szCs w:val="20"/>
+      </w:rPr>
+      <w:fldChar w:fldCharType="begin"/>
+    </w:r>
+    <w:r>
+      <w:rPr>
+        <w:b/>
+        <w:bCs/>
+        <w:sz w:val="20"/>
+        <w:szCs w:val="20"/>
+      </w:rPr>
+      <w:instrText xml:space="preserve"> PAGE  \* Arabic  \* MERGEFORMAT </w:instrText>
+    </w:r>
+    <w:r>
+      <w:rPr>
+        <w:b/>
+        <w:bCs/>
+        <w:sz w:val="20"/>
+        <w:szCs w:val="20"/>
+      </w:rPr>
+      <w:fldChar w:fldCharType="separate"/>
+    </w:r>
+    <w:r>
+      <w:rPr>
+        <w:b/>
+        <w:bCs/>
+        <w:sz w:val="20"/>
+        <w:szCs w:val="20"/>
+      </w:rPr>
+      <w:t>2</w:t>
+    </w:r>
+    <w:r>
+      <w:rPr>
+        <w:b/>
+        <w:bCs/>
+        <w:sz w:val="20"/>
+        <w:szCs w:val="20"/>
+      </w:rPr>
+      <w:fldChar w:fldCharType="end"/>
+    </w:r>
+    <w:r>
+      <w:rPr>
+        <w:sz w:val="20"/>
+        <w:szCs w:val="20"/>
+      </w:rPr>
+      <w:t xml:space="preserve"> of </w:t>
+    </w:r>
+    <w:r>
+      <w:rPr>
+        <w:b/>
+        <w:bCs/>
+        <w:sz w:val="20"/>
+        <w:szCs w:val="20"/>
+      </w:rPr>
+      <w:fldChar w:fldCharType="begin"/>
+    </w:r>
+    <w:r>
+      <w:rPr>
+        <w:b/>
+        <w:bCs/>
+        <w:sz w:val="20"/>
+        <w:szCs w:val="20"/>
+      </w:rPr>
+      <w:instrText xml:space="preserve"> NUMPAGES  \* Arabic  \* MERGEFORMAT </w:instrText>
+    </w:r>
+    <w:r>
+      <w:rPr>
+        <w:b/>
+        <w:bCs/>
+        <w:sz w:val="20"/>
+        <w:szCs w:val="20"/>
+      </w:rPr>
+      <w:fldChar w:fldCharType="separate"/>
+    </w:r>
+    <w:r>
+      <w:rPr>
+        <w:b/>
+        <w:bCs/>
+        <w:sz w:val="20"/>
+        <w:szCs w:val="20"/>
+      </w:rPr>
+      <w:t>2</w:t>
+    </w:r>
+    <w:r>
+      <w:rPr>
+        <w:b/>
+        <w:bCs/>
+        <w:sz w:val="20"/>
+        <w:szCs w:val="20"/>
+      </w:rPr>
+      <w:fldChar w:fldCharType="end"/>
+    </w:r>
+    <w:r>
+      <w:rPr>
+        <w:b/>
+        <w:bCs/>
+        <w:sz w:val="20"/>
+        <w:szCs w:val="20"/>
+      </w:rPr>
+      <w:tab/>
+    </w:r>
+    <w:r>
+      <w:rPr>
+        <w:sz w:val="20"/>
+        <w:szCs w:val="20"/>
+      </w:rPr>
+      <w:t>{</w:t>
+    </w:r>
+    <w:proofErr w:type="spellStart"/>
+    <w:r>
+      <w:rPr>
+        <w:sz w:val="20"/>
+        <w:szCs w:val="20"/>
+      </w:rPr>
+      <w:t>d.report_date</w:t>
+    </w:r>
+    <w:proofErr w:type="spellEnd"/>
+    <w:r>
+      <w:rPr>
+        <w:sz w:val="20"/>
+        <w:szCs w:val="20"/>
+      </w:rPr>
+      <w:t>}</w:t>
+    </w:r>
+  </w:p>
+  <w:p>
+    <w:pPr>
       <w:pStyle w:val="BodyText"/>
       <w:spacing w:line="14" w:lineRule="auto"/>
     </w:pPr>
-    <w:r>
-      <w:rPr>
-        <w:noProof/>
-      </w:rPr>
-      <mc:AlternateContent>
-        <mc:Choice Requires="wps">
-          <w:drawing>
-            <wp:anchor distT="0" distB="0" distL="114300" distR="114300" simplePos="0" relativeHeight="251665408" behindDoc="1" locked="0" layoutInCell="1" allowOverlap="1" wp14:anchorId="77EC59EA" wp14:editId="414253C7">
-              <wp:simplePos x="0" y="0"/>
-              <wp:positionH relativeFrom="page">
-                <wp:posOffset>225425</wp:posOffset>
-              </wp:positionH>
-              <wp:positionV relativeFrom="page">
-                <wp:posOffset>7303135</wp:posOffset>
-              </wp:positionV>
-              <wp:extent cx="2033905" cy="165100"/>
-              <wp:effectExtent l="0" t="0" r="10795" b="0"/>
-              <wp:wrapNone/>
-              <wp:docPr id="3" name="Text Box 3"/>
-              <wp:cNvGraphicFramePr>
-                <a:graphicFrameLocks xmlns:a="http://schemas.openxmlformats.org/drawingml/2006/main"/>
-              </wp:cNvGraphicFramePr>
-              <a:graphic xmlns:a="http://schemas.openxmlformats.org/drawingml/2006/main">
-                <a:graphicData uri="http://schemas.microsoft.com/office/word/2010/wordprocessingShape">
-                  <wps:wsp>
-                    <wps:cNvSpPr txBox="1">
-                      <a:spLocks/>
-                    </wps:cNvSpPr>
-                    <wps:spPr bwMode="auto">
-                      <a:xfrm>
-                        <a:off x="0" y="0"/>
-                        <a:ext cx="2033905" cy="165100"/>
-                      </a:xfrm>
-                      <a:prstGeom prst="rect">
-                        <a:avLst/>
-                      </a:prstGeom>
-                      <a:noFill/>
-                      <a:ln>
-                        <a:noFill/>
-                      </a:ln>
-                      <a:extLst>
-                        <a:ext uri="{909E8E84-426E-40DD-AFC4-6F175D3DCCD1}">
-                          <a14:hiddenFill xmlns:a14="http://schemas.microsoft.com/office/drawing/2010/main">
-                            <a:solidFill>
-                              <a:srgbClr val="FFFFFF"/>
-                            </a:solidFill>
-                          </a14:hiddenFill>
-                        </a:ext>
-                        <a:ext uri="{91240B29-F687-4F45-9708-019B960494DF}">
-                          <a14:hiddenLine xmlns:a14="http://schemas.microsoft.com/office/drawing/2010/main" w="9525">
-                            <a:solidFill>
-                              <a:srgbClr val="000000"/>
-                            </a:solidFill>
-                            <a:miter lim="800000"/>
-                            <a:headEnd/>
-                            <a:tailEnd/>
-                          </a14:hiddenLine>
-                        </a:ext>
-                      </a:extLst>
-                    </wps:spPr>
-                    <wps:txbx>
-                      <w:txbxContent>
-                        <w:p>
-                          <w:pPr>
-                            <w:spacing w:line="244" w:lineRule="exact"/>
-                            <w:ind w:left="20"/>
-                          </w:pPr>
-                          <w:proofErr w:type="spellStart"/>
-                          <w:r>
-                            <w:rPr>
-                              <w:color w:val="404040"/>
-                            </w:rPr>
-                            <w:t>rpt_PA_LessonsLearnedbyCategory</w:t>
-                          </w:r>
-                          <w:proofErr w:type="spellEnd"/>
-                        </w:p>
-                      </w:txbxContent>
-                    </wps:txbx>
-                    <wps:bodyPr rot="0" vert="horz" wrap="square" lIns="0" tIns="0" rIns="0" bIns="0" anchor="t" anchorCtr="0" upright="1">
-                      <a:noAutofit/>
-                    </wps:bodyPr>
-                  </wps:wsp>
-                </a:graphicData>
-              </a:graphic>
-              <wp14:sizeRelH relativeFrom="page">
-                <wp14:pctWidth>0</wp14:pctWidth>
-              </wp14:sizeRelH>
-              <wp14:sizeRelV relativeFrom="page">
-                <wp14:pctHeight>0</wp14:pctHeight>
-              </wp14:sizeRelV>
-            </wp:anchor>
-          </w:drawing>
-        </mc:Choice>
-        <mc:Fallback>
-          <w:pict>
-            <v:shapetype w14:anchorId="0601559F" id="_x0000_t202" coordsize="21600,21600" o:spt="202" path="m,l,21600r21600,l21600,xe">
-              <v:stroke joinstyle="miter"/>
-              <v:path gradientshapeok="t" o:connecttype="rect"/>
-            </v:shapetype>
-            <v:shape id="Text Box 3" o:spid="_x0000_s1026" type="#_x0000_t202" style="position:absolute;margin-left:17.75pt;margin-top:575.05pt;width:160.15pt;height:13pt;z-index:-251651072;visibility:visible;mso-wrap-style:square;mso-width-percent:0;mso-height-percent:0;mso-wrap-distance-left:9pt;mso-wrap-distance-top:0;mso-wrap-distance-right:9pt;mso-wrap-distance-bottom:0;mso-position-horizontal:absolute;mso-position-horizontal-relative:page;mso-position-vertical:absolute;mso-position-vertical-relative:page;mso-width-percent:0;mso-height-percent:0;mso-width-relative:page;mso-height-relative:page;v-text-anchor:top" o:gfxdata="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" filled="f" stroked="f">
-              <v:path arrowok="t"/>
-              <v:textbox inset="0,0,0,0">
-                <w:txbxContent>
-                  <w:p>
-                    <w:pPr>
-                      <w:spacing w:line="244" w:lineRule="exact"/>
-                      <w:ind w:left="20"/>
-                    </w:pPr>
-                    <w:proofErr w:type="spellStart"/>
-                    <w:r>
-                      <w:rPr>
-                        <w:color w:val="404040"/>
-                      </w:rPr>
-                      <w:t>rpt_PA_LessonsLearnedbyCategory</w:t>
-                    </w:r>
-                    <w:proofErr w:type="spellEnd"/>
-                  </w:p>
-                </w:txbxContent>
-              </v:textbox>
-              <w10:wrap anchorx="page" anchory="page"/>
-            </v:shape>
-          </w:pict>
-        </mc:Fallback>
-      </mc:AlternateContent>
-    </w:r>
-    <w:r>
-      <w:rPr>
-        <w:noProof/>
-      </w:rPr>
-      <mc:AlternateContent>
-        <mc:Choice Requires="wps">
-          <w:drawing>
-            <wp:anchor distT="0" distB="0" distL="114300" distR="114300" simplePos="0" relativeHeight="251666432" behindDoc="1" locked="0" layoutInCell="1" allowOverlap="1" wp14:anchorId="2894D72E" wp14:editId="710FCA0A">
-              <wp:simplePos x="0" y="0"/>
-              <wp:positionH relativeFrom="page">
-                <wp:posOffset>4530090</wp:posOffset>
-              </wp:positionH>
-              <wp:positionV relativeFrom="page">
-                <wp:posOffset>7303135</wp:posOffset>
-              </wp:positionV>
-              <wp:extent cx="655320" cy="165100"/>
-              <wp:effectExtent l="0" t="0" r="5080" b="0"/>
-              <wp:wrapNone/>
-              <wp:docPr id="2" name="Text Box 2"/>
-              <wp:cNvGraphicFramePr>
-                <a:graphicFrameLocks xmlns:a="http://schemas.openxmlformats.org/drawingml/2006/main"/>
-              </wp:cNvGraphicFramePr>
-              <a:graphic xmlns:a="http://schemas.openxmlformats.org/drawingml/2006/main">
-                <a:graphicData uri="http://schemas.microsoft.com/office/word/2010/wordprocessingShape">
-                  <wps:wsp>
-                    <wps:cNvSpPr txBox="1">
-                      <a:spLocks/>
-                    </wps:cNvSpPr>
-                    <wps:spPr bwMode="auto">
-                      <a:xfrm>
-                        <a:off x="0" y="0"/>
-                        <a:ext cx="655320" cy="165100"/>
-                      </a:xfrm>
-                      <a:prstGeom prst="rect">
-                        <a:avLst/>
-                      </a:prstGeom>
-                      <a:noFill/>
-                      <a:ln>
-                        <a:noFill/>
-                      </a:ln>
-                    </wps:spPr>
-                    <wps:txbx>
-                      <w:txbxContent>
-                        <w:p>
-                          <w:pPr>
-                            <w:spacing w:line="244" w:lineRule="exact"/>
-                            <w:ind w:left="20"/>
-                          </w:pPr>
-                          <w:r>
-                            <w:rPr>
-                              <w:color w:val="404040"/>
-                            </w:rPr>
-                            <w:t xml:space="preserve">Page </w:t>
-                          </w:r>
-                          <w:r>
-                            <w:fldChar w:fldCharType="begin"/>
-                          </w:r>
-                          <w:r>
-                            <w:rPr>
-                              <w:color w:val="404040"/>
-                            </w:rPr>
-                            <w:instrText xml:space="preserve"> PAGE </w:instrText>
-                          </w:r>
-                          <w:r>
-                            <w:fldChar w:fldCharType="separate"/>
-                          </w:r>
-                          <w:r>
-                            <w:t>2</w:t>
-                          </w:r>
-                          <w:r>
-                            <w:fldChar w:fldCharType="end"/>
-                          </w:r>
-                          <w:r>
-                            <w:rPr>
-                              <w:color w:val="404040"/>
-                            </w:rPr>
-                            <w:t xml:space="preserve"> of 9</w:t>
-                          </w:r>
-                        </w:p>
-                      </w:txbxContent>
-                    </wps:txbx>
-                    <wps:bodyPr rot="0" vert="horz" wrap="square" lIns="0" tIns="0" rIns="0" bIns="0" anchor="t" anchorCtr="0" upright="1">
-                      <a:noAutofit/>
-                    </wps:bodyPr>
-                  </wps:wsp>
-                </a:graphicData>
-              </a:graphic>
-              <wp14:sizeRelH relativeFrom="page">
-                <wp14:pctWidth>0</wp14:pctWidth>
-              </wp14:sizeRelH>
-              <wp14:sizeRelV relativeFrom="page">
-                <wp14:pctHeight>0</wp14:pctHeight>
-              </wp14:sizeRelV>
-            </wp:anchor>
-          </w:drawing>
-        </mc:Choice>
-        <mc:Fallback>
-          <w:pict>
-            <v:shape w14:anchorId="267CC623" id="Text Box 2" o:spid="_x0000_s1027" type="#_x0000_t202" style="position:absolute;margin-left:356.7pt;margin-top:575.05pt;width:51.6pt;height:13pt;z-index:-251650048;visibility:visible;mso-wrap-style:square;mso-width-percent:0;mso-height-percent:0;mso-wrap-distance-left:9pt;mso-wrap-distance-top:0;mso-wrap-distance-right:9pt;mso-wrap-distance-bottom:0;mso-position-horizontal:absolute;mso-position-horizontal-relative:page;mso-position-vertical:absolute;mso-position-vertical-relative:page;mso-width-percent:0;mso-height-percent:0;mso-width-relative:page;mso-height-relative:page;v-text-anchor:top" o:gfxdata="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" filled="f" stroked="f">
-              <v:textbox inset="0,0,0,0">
-                <w:txbxContent>
-                  <w:p>
-                    <w:pPr>
-                      <w:spacing w:line="244" w:lineRule="exact"/>
-                      <w:ind w:left="20"/>
-                    </w:pPr>
-                    <w:r>
-                      <w:rPr>
-                        <w:color w:val="404040"/>
-                      </w:rPr>
-                      <w:t xml:space="preserve">Page </w:t>
-                    </w:r>
-                    <w:r>
-                      <w:fldChar w:fldCharType="begin"/>
-                    </w:r>
-                    <w:r>
-                      <w:rPr>
-                        <w:color w:val="404040"/>
-                      </w:rPr>
-                      <w:instrText xml:space="preserve"> PAGE </w:instrText>
-                    </w:r>
-                    <w:r>
-                      <w:fldChar w:fldCharType="separate"/>
-                    </w:r>
-                    <w:r>
-                      <w:t>2</w:t>
-                    </w:r>
-                    <w:r>
-                      <w:fldChar w:fldCharType="end"/>
-                    </w:r>
-                    <w:r>
-                      <w:rPr>
-                        <w:color w:val="404040"/>
-                      </w:rPr>
-                      <w:t xml:space="preserve"> of 9</w:t>
-                    </w:r>
-                  </w:p>
-                </w:txbxContent>
-              </v:textbox>
-              <w10:wrap anchorx="page" anchory="page"/>
-            </v:shape>
-          </w:pict>
-        </mc:Fallback>
-      </mc:AlternateContent>
-    </w:r>
-    <w:r>
-      <w:rPr>
-        <w:noProof/>
-      </w:rPr>
-      <mc:AlternateContent>
-        <mc:Choice Requires="wps">
-          <w:drawing>
-            <wp:anchor distT="0" distB="0" distL="114300" distR="114300" simplePos="0" relativeHeight="251667456" behindDoc="1" locked="0" layoutInCell="1" allowOverlap="1" wp14:anchorId="05C6C2AB" wp14:editId="3526D64A">
-              <wp:simplePos x="0" y="0"/>
-              <wp:positionH relativeFrom="page">
-                <wp:posOffset>8787765</wp:posOffset>
-              </wp:positionH>
-              <wp:positionV relativeFrom="page">
-                <wp:posOffset>7303135</wp:posOffset>
-              </wp:positionV>
-              <wp:extent cx="1016000" cy="165100"/>
-              <wp:effectExtent l="0" t="0" r="0" b="0"/>
-              <wp:wrapNone/>
-              <wp:docPr id="1" name="Text Box 1"/>
-              <wp:cNvGraphicFramePr>
-                <a:graphicFrameLocks xmlns:a="http://schemas.openxmlformats.org/drawingml/2006/main"/>
-              </wp:cNvGraphicFramePr>
-              <a:graphic xmlns:a="http://schemas.openxmlformats.org/drawingml/2006/main">
-                <a:graphicData uri="http://schemas.microsoft.com/office/word/2010/wordprocessingShape">
-                  <wps:wsp>
-                    <wps:cNvSpPr txBox="1">
-                      <a:spLocks/>
-                    </wps:cNvSpPr>
-                    <wps:spPr bwMode="auto">
-                      <a:xfrm>
-                        <a:off x="0" y="0"/>
-                        <a:ext cx="1016000" cy="165100"/>
-                      </a:xfrm>
-                      <a:prstGeom prst="rect">
-                        <a:avLst/>
-                      </a:prstGeom>
-                      <a:noFill/>
-                      <a:ln>
-                        <a:noFill/>
-                      </a:ln>
-                    </wps:spPr>
-                    <wps:txbx>
-                      <w:txbxContent>
-                        <w:p>
-                          <w:pPr>
-                            <w:spacing w:line="244" w:lineRule="exact"/>
-                            <w:ind w:left="20"/>
-                          </w:pPr>
-                          <w:r>
-                            <w:rPr>
-                              <w:color w:val="404040"/>
-                            </w:rPr>
-                            <w:t>October 14, 2021</w:t>
-                          </w:r>
-                        </w:p>
-                      </w:txbxContent>
-                    </wps:txbx>
-                    <wps:bodyPr rot="0" vert="horz" wrap="square" lIns="0" tIns="0" rIns="0" bIns="0" anchor="t" anchorCtr="0" upright="1">
-                      <a:noAutofit/>
-                    </wps:bodyPr>
-                  </wps:wsp>
-                </a:graphicData>
-              </a:graphic>
-              <wp14:sizeRelH relativeFrom="page">
-                <wp14:pctWidth>0</wp14:pctWidth>
-              </wp14:sizeRelH>
-              <wp14:sizeRelV relativeFrom="page">
-                <wp14:pctHeight>0</wp14:pctHeight>
-              </wp14:sizeRelV>
-            </wp:anchor>
-          </w:drawing>
-        </mc:Choice>
-        <mc:Fallback>
-          <w:pict>
-            <v:shape w14:anchorId="5274FA7A" id="Text Box 1" o:spid="_x0000_s1028" type="#_x0000_t202" style="position:absolute;margin-left:691.95pt;margin-top:575.05pt;width:80pt;height:13pt;z-index:-251649024;visibility:visible;mso-wrap-style:square;mso-width-percent:0;mso-height-percent:0;mso-wrap-distance-left:9pt;mso-wrap-distance-top:0;mso-wrap-distance-right:9pt;mso-wrap-distance-bottom:0;mso-position-horizontal:absolute;mso-position-horizontal-relative:page;mso-position-vertical:absolute;mso-position-vertical-relative:page;mso-width-percent:0;mso-height-percent:0;mso-width-relative:page;mso-height-relative:page;v-text-anchor:top" o:gfxdata="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" filled="f" stroked="f">
-              <v:textbox inset="0,0,0,0">
-                <w:txbxContent>
-                  <w:p>
-                    <w:pPr>
-                      <w:spacing w:line="244" w:lineRule="exact"/>
-                      <w:ind w:left="20"/>
-                    </w:pPr>
-                    <w:r>
-                      <w:rPr>
-                        <w:color w:val="404040"/>
-                      </w:rPr>
-                      <w:t>October 14, 2021</w:t>
-                    </w:r>
-                  </w:p>
-                </w:txbxContent>
-              </v:textbox>
-              <w10:wrap anchorx="page" anchory="page"/>
-            </v:shape>
-          </w:pict>
-        </mc:Fallback>
-      </mc:AlternateContent>
-    </w:r>
+  </w:p>
+  <w:p>
+    <w:pPr>
+      <w:pStyle w:val="BodyText"/>
+      <w:spacing w:line="14" w:lineRule="auto"/>
+    </w:pPr>
   </w:p>
 </w:ftr>
 </file>

</xml_diff>